<commit_message>
changes to scripts, analysis and figures in response to 2nd round reviewers
</commit_message>
<xml_diff>
--- a/Figures and Graphs/Gawel et al Table 2 scat info.docx
+++ b/Figures and Graphs/Gawel et al Table 2 scat info.docx
@@ -11,6 +11,8 @@
           <w:szCs w:val="24"/>
         </w:rPr>
       </w:pPr>
+      <w:bookmarkStart w:id="0" w:name="_Hlk491314933"/>
+      <w:bookmarkStart w:id="1" w:name="_GoBack"/>
       <w:r>
         <w:rPr>
           <w:rFonts w:ascii="Times New Roman" w:hAnsi="Times New Roman" w:cs="Times New Roman"/>
@@ -35,7 +37,25 @@
           <w:sz w:val="24"/>
           <w:szCs w:val="24"/>
         </w:rPr>
-        <w:t xml:space="preserve">List and counts of species germinated from deer scats (n=20) and pig scats (n=31). Two native species (highlighted in gray) occurred in large numbers in pig scats and, except for the fleshy-fruited </w:t>
+        <w:t>List and counts of species germinated from deer scats (n=20) and pig scats (n=31). Two native species (highlighted in gray) occurred in large numbers in pig scats</w:t>
+      </w:r>
+      <w:r>
+        <w:rPr>
+          <w:rFonts w:ascii="Times New Roman" w:hAnsi="Times New Roman" w:cs="Times New Roman"/>
+          <w:b w:val="0"/>
+          <w:sz w:val="24"/>
+          <w:szCs w:val="24"/>
+        </w:rPr>
+        <w:t>,</w:t>
+      </w:r>
+      <w:r>
+        <w:rPr>
+          <w:rFonts w:ascii="Times New Roman" w:hAnsi="Times New Roman" w:cs="Times New Roman"/>
+          <w:b w:val="0"/>
+          <w:sz w:val="24"/>
+          <w:szCs w:val="24"/>
+        </w:rPr>
+        <w:t xml:space="preserve"> and, except for the fleshy-fruited </w:t>
       </w:r>
       <w:proofErr w:type="spellStart"/>
       <w:r>
@@ -66,18 +86,7 @@
           <w:sz w:val="24"/>
           <w:szCs w:val="24"/>
         </w:rPr>
-        <w:t>, a small num</w:t>
-      </w:r>
-      <w:bookmarkStart w:id="0" w:name="_GoBack"/>
-      <w:bookmarkEnd w:id="0"/>
-      <w:r>
-        <w:rPr>
-          <w:rFonts w:ascii="Times New Roman" w:hAnsi="Times New Roman" w:cs="Times New Roman"/>
-          <w:b w:val="0"/>
-          <w:sz w:val="24"/>
-          <w:szCs w:val="24"/>
-        </w:rPr>
-        <w:t>ber of non-native species (not highlighted) appeared in a few of both pig and deer scats.</w:t>
+        <w:t>, a small number of non-native species (not highlighted) appeared in a few of both pig and deer scats.</w:t>
       </w:r>
     </w:p>
     <w:p>
@@ -578,6 +587,7 @@
               <w:spacing w:after="0" w:line="240" w:lineRule="auto"/>
               <w:rPr>
                 <w:rFonts w:ascii="Times New Roman" w:eastAsia="Times New Roman" w:hAnsi="Times New Roman" w:cs="Times New Roman"/>
+                <w:b w:val="0"/>
                 <w:i/>
                 <w:iCs/>
                 <w:color w:val="000000"/>
@@ -590,6 +600,7 @@
             <w:r>
               <w:rPr>
                 <w:rFonts w:ascii="Times New Roman" w:eastAsia="Times New Roman" w:hAnsi="Times New Roman" w:cs="Times New Roman"/>
+                <w:b w:val="0"/>
                 <w:i/>
                 <w:iCs/>
                 <w:color w:val="000000"/>
@@ -603,6 +614,7 @@
             <w:r>
               <w:rPr>
                 <w:rFonts w:ascii="Times New Roman" w:eastAsia="Times New Roman" w:hAnsi="Times New Roman" w:cs="Times New Roman"/>
+                <w:b w:val="0"/>
                 <w:i/>
                 <w:iCs/>
                 <w:color w:val="000000"/>
@@ -616,6 +628,7 @@
             <w:r>
               <w:rPr>
                 <w:rFonts w:ascii="Times New Roman" w:eastAsia="Times New Roman" w:hAnsi="Times New Roman" w:cs="Times New Roman"/>
+                <w:b w:val="0"/>
                 <w:i/>
                 <w:iCs/>
                 <w:color w:val="000000"/>
@@ -645,15 +658,17 @@
               <w:jc w:val="center"/>
               <w:rPr>
                 <w:rFonts w:ascii="Times New Roman" w:eastAsia="Times New Roman" w:hAnsi="Times New Roman" w:cs="Times New Roman"/>
-                <w:color w:val="000000"/>
-                <w:sz w:val="24"/>
-                <w:szCs w:val="24"/>
-                <w:lang w:val="en-GB" w:eastAsia="en-GB"/>
-              </w:rPr>
-            </w:pPr>
-            <w:r>
-              <w:rPr>
-                <w:rFonts w:ascii="Times New Roman" w:eastAsia="Times New Roman" w:hAnsi="Times New Roman" w:cs="Times New Roman"/>
+                <w:b w:val="0"/>
+                <w:color w:val="000000"/>
+                <w:sz w:val="24"/>
+                <w:szCs w:val="24"/>
+                <w:lang w:val="en-GB" w:eastAsia="en-GB"/>
+              </w:rPr>
+            </w:pPr>
+            <w:r>
+              <w:rPr>
+                <w:rFonts w:ascii="Times New Roman" w:eastAsia="Times New Roman" w:hAnsi="Times New Roman" w:cs="Times New Roman"/>
+                <w:b w:val="0"/>
                 <w:color w:val="000000"/>
                 <w:sz w:val="24"/>
                 <w:szCs w:val="24"/>
@@ -682,15 +697,17 @@
               <w:jc w:val="center"/>
               <w:rPr>
                 <w:rFonts w:ascii="Times New Roman" w:eastAsia="Times New Roman" w:hAnsi="Times New Roman" w:cs="Times New Roman"/>
-                <w:color w:val="000000"/>
-                <w:sz w:val="24"/>
-                <w:szCs w:val="24"/>
-                <w:lang w:val="en-GB" w:eastAsia="en-GB"/>
-              </w:rPr>
-            </w:pPr>
-            <w:r>
-              <w:rPr>
-                <w:rFonts w:ascii="Times New Roman" w:eastAsia="Times New Roman" w:hAnsi="Times New Roman" w:cs="Times New Roman"/>
+                <w:b w:val="0"/>
+                <w:color w:val="000000"/>
+                <w:sz w:val="24"/>
+                <w:szCs w:val="24"/>
+                <w:lang w:val="en-GB" w:eastAsia="en-GB"/>
+              </w:rPr>
+            </w:pPr>
+            <w:r>
+              <w:rPr>
+                <w:rFonts w:ascii="Times New Roman" w:eastAsia="Times New Roman" w:hAnsi="Times New Roman" w:cs="Times New Roman"/>
+                <w:b w:val="0"/>
                 <w:color w:val="000000"/>
                 <w:sz w:val="24"/>
                 <w:szCs w:val="24"/>
@@ -719,15 +736,17 @@
               <w:jc w:val="center"/>
               <w:rPr>
                 <w:rFonts w:ascii="Times New Roman" w:eastAsia="Times New Roman" w:hAnsi="Times New Roman" w:cs="Times New Roman"/>
-                <w:color w:val="000000"/>
-                <w:sz w:val="24"/>
-                <w:szCs w:val="24"/>
-                <w:lang w:val="en-GB" w:eastAsia="en-GB"/>
-              </w:rPr>
-            </w:pPr>
-            <w:r>
-              <w:rPr>
-                <w:rFonts w:ascii="Times New Roman" w:eastAsia="Times New Roman" w:hAnsi="Times New Roman" w:cs="Times New Roman"/>
+                <w:b w:val="0"/>
+                <w:color w:val="000000"/>
+                <w:sz w:val="24"/>
+                <w:szCs w:val="24"/>
+                <w:lang w:val="en-GB" w:eastAsia="en-GB"/>
+              </w:rPr>
+            </w:pPr>
+            <w:r>
+              <w:rPr>
+                <w:rFonts w:ascii="Times New Roman" w:eastAsia="Times New Roman" w:hAnsi="Times New Roman" w:cs="Times New Roman"/>
+                <w:b w:val="0"/>
                 <w:color w:val="000000"/>
                 <w:sz w:val="24"/>
                 <w:szCs w:val="24"/>
@@ -757,15 +776,17 @@
               <w:jc w:val="center"/>
               <w:rPr>
                 <w:rFonts w:ascii="Times New Roman" w:eastAsia="Times New Roman" w:hAnsi="Times New Roman" w:cs="Times New Roman"/>
-                <w:color w:val="000000"/>
-                <w:sz w:val="24"/>
-                <w:szCs w:val="24"/>
-                <w:lang w:val="en-GB" w:eastAsia="en-GB"/>
-              </w:rPr>
-            </w:pPr>
-            <w:r>
-              <w:rPr>
-                <w:rFonts w:ascii="Times New Roman" w:eastAsia="Times New Roman" w:hAnsi="Times New Roman" w:cs="Times New Roman"/>
+                <w:b w:val="0"/>
+                <w:color w:val="000000"/>
+                <w:sz w:val="24"/>
+                <w:szCs w:val="24"/>
+                <w:lang w:val="en-GB" w:eastAsia="en-GB"/>
+              </w:rPr>
+            </w:pPr>
+            <w:r>
+              <w:rPr>
+                <w:rFonts w:ascii="Times New Roman" w:eastAsia="Times New Roman" w:hAnsi="Times New Roman" w:cs="Times New Roman"/>
+                <w:b w:val="0"/>
                 <w:color w:val="000000"/>
                 <w:sz w:val="24"/>
                 <w:szCs w:val="24"/>
@@ -796,13 +817,15 @@
               <w:jc w:val="center"/>
               <w:rPr>
                 <w:rFonts w:ascii="Times New Roman" w:eastAsia="Times New Roman" w:hAnsi="Times New Roman" w:cs="Times New Roman"/>
-                <w:color w:val="000000"/>
-                <w:lang w:val="en-GB" w:eastAsia="en-GB"/>
-              </w:rPr>
-            </w:pPr>
-            <w:r>
-              <w:rPr>
-                <w:rFonts w:ascii="Times New Roman" w:eastAsia="Times New Roman" w:hAnsi="Times New Roman" w:cs="Times New Roman"/>
+                <w:b w:val="0"/>
+                <w:color w:val="000000"/>
+                <w:lang w:val="en-GB" w:eastAsia="en-GB"/>
+              </w:rPr>
+            </w:pPr>
+            <w:r>
+              <w:rPr>
+                <w:rFonts w:ascii="Times New Roman" w:eastAsia="Times New Roman" w:hAnsi="Times New Roman" w:cs="Times New Roman"/>
+                <w:b w:val="0"/>
                 <w:color w:val="000000"/>
                 <w:lang w:val="en-GB" w:eastAsia="en-GB"/>
               </w:rPr>
@@ -835,6 +858,7 @@
               <w:spacing w:after="0" w:line="240" w:lineRule="auto"/>
               <w:rPr>
                 <w:rFonts w:ascii="Times New Roman" w:eastAsia="Times New Roman" w:hAnsi="Times New Roman" w:cs="Times New Roman"/>
+                <w:b w:val="0"/>
                 <w:i/>
                 <w:iCs/>
                 <w:color w:val="000000"/>
@@ -847,6 +871,7 @@
             <w:r>
               <w:rPr>
                 <w:rFonts w:ascii="Times New Roman" w:eastAsia="Times New Roman" w:hAnsi="Times New Roman" w:cs="Times New Roman"/>
+                <w:b w:val="0"/>
                 <w:i/>
                 <w:iCs/>
                 <w:color w:val="000000"/>
@@ -860,6 +885,7 @@
             <w:r>
               <w:rPr>
                 <w:rFonts w:ascii="Times New Roman" w:eastAsia="Times New Roman" w:hAnsi="Times New Roman" w:cs="Times New Roman"/>
+                <w:b w:val="0"/>
                 <w:i/>
                 <w:iCs/>
                 <w:color w:val="000000"/>
@@ -873,6 +899,7 @@
             <w:r>
               <w:rPr>
                 <w:rFonts w:ascii="Times New Roman" w:eastAsia="Times New Roman" w:hAnsi="Times New Roman" w:cs="Times New Roman"/>
+                <w:b w:val="0"/>
                 <w:i/>
                 <w:iCs/>
                 <w:color w:val="000000"/>
@@ -902,15 +929,17 @@
               <w:jc w:val="center"/>
               <w:rPr>
                 <w:rFonts w:ascii="Times New Roman" w:eastAsia="Times New Roman" w:hAnsi="Times New Roman" w:cs="Times New Roman"/>
-                <w:color w:val="000000"/>
-                <w:sz w:val="24"/>
-                <w:szCs w:val="24"/>
-                <w:lang w:val="en-GB" w:eastAsia="en-GB"/>
-              </w:rPr>
-            </w:pPr>
-            <w:r>
-              <w:rPr>
-                <w:rFonts w:ascii="Times New Roman" w:eastAsia="Times New Roman" w:hAnsi="Times New Roman" w:cs="Times New Roman"/>
+                <w:b w:val="0"/>
+                <w:color w:val="000000"/>
+                <w:sz w:val="24"/>
+                <w:szCs w:val="24"/>
+                <w:lang w:val="en-GB" w:eastAsia="en-GB"/>
+              </w:rPr>
+            </w:pPr>
+            <w:r>
+              <w:rPr>
+                <w:rFonts w:ascii="Times New Roman" w:eastAsia="Times New Roman" w:hAnsi="Times New Roman" w:cs="Times New Roman"/>
+                <w:b w:val="0"/>
                 <w:color w:val="000000"/>
                 <w:sz w:val="24"/>
                 <w:szCs w:val="24"/>
@@ -939,15 +968,17 @@
               <w:jc w:val="center"/>
               <w:rPr>
                 <w:rFonts w:ascii="Times New Roman" w:eastAsia="Times New Roman" w:hAnsi="Times New Roman" w:cs="Times New Roman"/>
-                <w:color w:val="000000"/>
-                <w:sz w:val="24"/>
-                <w:szCs w:val="24"/>
-                <w:lang w:val="en-GB" w:eastAsia="en-GB"/>
-              </w:rPr>
-            </w:pPr>
-            <w:r>
-              <w:rPr>
-                <w:rFonts w:ascii="Times New Roman" w:eastAsia="Times New Roman" w:hAnsi="Times New Roman" w:cs="Times New Roman"/>
+                <w:b w:val="0"/>
+                <w:color w:val="000000"/>
+                <w:sz w:val="24"/>
+                <w:szCs w:val="24"/>
+                <w:lang w:val="en-GB" w:eastAsia="en-GB"/>
+              </w:rPr>
+            </w:pPr>
+            <w:r>
+              <w:rPr>
+                <w:rFonts w:ascii="Times New Roman" w:eastAsia="Times New Roman" w:hAnsi="Times New Roman" w:cs="Times New Roman"/>
+                <w:b w:val="0"/>
                 <w:color w:val="000000"/>
                 <w:sz w:val="24"/>
                 <w:szCs w:val="24"/>
@@ -976,15 +1007,17 @@
               <w:jc w:val="center"/>
               <w:rPr>
                 <w:rFonts w:ascii="Times New Roman" w:eastAsia="Times New Roman" w:hAnsi="Times New Roman" w:cs="Times New Roman"/>
-                <w:color w:val="000000"/>
-                <w:sz w:val="24"/>
-                <w:szCs w:val="24"/>
-                <w:lang w:val="en-GB" w:eastAsia="en-GB"/>
-              </w:rPr>
-            </w:pPr>
-            <w:r>
-              <w:rPr>
-                <w:rFonts w:ascii="Times New Roman" w:eastAsia="Times New Roman" w:hAnsi="Times New Roman" w:cs="Times New Roman"/>
+                <w:b w:val="0"/>
+                <w:color w:val="000000"/>
+                <w:sz w:val="24"/>
+                <w:szCs w:val="24"/>
+                <w:lang w:val="en-GB" w:eastAsia="en-GB"/>
+              </w:rPr>
+            </w:pPr>
+            <w:r>
+              <w:rPr>
+                <w:rFonts w:ascii="Times New Roman" w:eastAsia="Times New Roman" w:hAnsi="Times New Roman" w:cs="Times New Roman"/>
+                <w:b w:val="0"/>
                 <w:color w:val="000000"/>
                 <w:sz w:val="24"/>
                 <w:szCs w:val="24"/>
@@ -1014,15 +1047,17 @@
               <w:jc w:val="center"/>
               <w:rPr>
                 <w:rFonts w:ascii="Times New Roman" w:eastAsia="Times New Roman" w:hAnsi="Times New Roman" w:cs="Times New Roman"/>
-                <w:color w:val="000000"/>
-                <w:sz w:val="24"/>
-                <w:szCs w:val="24"/>
-                <w:lang w:val="en-GB" w:eastAsia="en-GB"/>
-              </w:rPr>
-            </w:pPr>
-            <w:r>
-              <w:rPr>
-                <w:rFonts w:ascii="Times New Roman" w:eastAsia="Times New Roman" w:hAnsi="Times New Roman" w:cs="Times New Roman"/>
+                <w:b w:val="0"/>
+                <w:color w:val="000000"/>
+                <w:sz w:val="24"/>
+                <w:szCs w:val="24"/>
+                <w:lang w:val="en-GB" w:eastAsia="en-GB"/>
+              </w:rPr>
+            </w:pPr>
+            <w:r>
+              <w:rPr>
+                <w:rFonts w:ascii="Times New Roman" w:eastAsia="Times New Roman" w:hAnsi="Times New Roman" w:cs="Times New Roman"/>
+                <w:b w:val="0"/>
                 <w:color w:val="000000"/>
                 <w:sz w:val="24"/>
                 <w:szCs w:val="24"/>
@@ -1053,13 +1088,15 @@
               <w:jc w:val="center"/>
               <w:rPr>
                 <w:rFonts w:ascii="Times New Roman" w:eastAsia="Times New Roman" w:hAnsi="Times New Roman" w:cs="Times New Roman"/>
-                <w:color w:val="000000"/>
-                <w:lang w:val="en-GB" w:eastAsia="en-GB"/>
-              </w:rPr>
-            </w:pPr>
-            <w:r>
-              <w:rPr>
-                <w:rFonts w:ascii="Times New Roman" w:eastAsia="Times New Roman" w:hAnsi="Times New Roman" w:cs="Times New Roman"/>
+                <w:b w:val="0"/>
+                <w:color w:val="000000"/>
+                <w:lang w:val="en-GB" w:eastAsia="en-GB"/>
+              </w:rPr>
+            </w:pPr>
+            <w:r>
+              <w:rPr>
+                <w:rFonts w:ascii="Times New Roman" w:eastAsia="Times New Roman" w:hAnsi="Times New Roman" w:cs="Times New Roman"/>
+                <w:b w:val="0"/>
                 <w:color w:val="000000"/>
                 <w:lang w:val="en-GB" w:eastAsia="en-GB"/>
               </w:rPr>
@@ -1091,6 +1128,7 @@
               <w:spacing w:after="0" w:line="240" w:lineRule="auto"/>
               <w:rPr>
                 <w:rFonts w:ascii="Times New Roman" w:eastAsia="Times New Roman" w:hAnsi="Times New Roman" w:cs="Times New Roman"/>
+                <w:b w:val="0"/>
                 <w:i/>
                 <w:iCs/>
                 <w:color w:val="000000"/>
@@ -1103,6 +1141,7 @@
             <w:r>
               <w:rPr>
                 <w:rFonts w:ascii="Times New Roman" w:eastAsia="Times New Roman" w:hAnsi="Times New Roman" w:cs="Times New Roman"/>
+                <w:b w:val="0"/>
                 <w:i/>
                 <w:iCs/>
                 <w:color w:val="000000"/>
@@ -1116,6 +1155,7 @@
             <w:r>
               <w:rPr>
                 <w:rFonts w:ascii="Times New Roman" w:eastAsia="Times New Roman" w:hAnsi="Times New Roman" w:cs="Times New Roman"/>
+                <w:b w:val="0"/>
                 <w:i/>
                 <w:iCs/>
                 <w:color w:val="000000"/>
@@ -1143,15 +1183,17 @@
               <w:jc w:val="center"/>
               <w:rPr>
                 <w:rFonts w:ascii="Times New Roman" w:eastAsia="Times New Roman" w:hAnsi="Times New Roman" w:cs="Times New Roman"/>
-                <w:color w:val="000000"/>
-                <w:sz w:val="24"/>
-                <w:szCs w:val="24"/>
-                <w:lang w:val="en-GB" w:eastAsia="en-GB"/>
-              </w:rPr>
-            </w:pPr>
-            <w:r>
-              <w:rPr>
-                <w:rFonts w:ascii="Times New Roman" w:eastAsia="Times New Roman" w:hAnsi="Times New Roman" w:cs="Times New Roman"/>
+                <w:b w:val="0"/>
+                <w:color w:val="000000"/>
+                <w:sz w:val="24"/>
+                <w:szCs w:val="24"/>
+                <w:lang w:val="en-GB" w:eastAsia="en-GB"/>
+              </w:rPr>
+            </w:pPr>
+            <w:r>
+              <w:rPr>
+                <w:rFonts w:ascii="Times New Roman" w:eastAsia="Times New Roman" w:hAnsi="Times New Roman" w:cs="Times New Roman"/>
+                <w:b w:val="0"/>
                 <w:color w:val="000000"/>
                 <w:sz w:val="24"/>
                 <w:szCs w:val="24"/>
@@ -1179,15 +1221,17 @@
               <w:jc w:val="center"/>
               <w:rPr>
                 <w:rFonts w:ascii="Times New Roman" w:eastAsia="Times New Roman" w:hAnsi="Times New Roman" w:cs="Times New Roman"/>
-                <w:color w:val="000000"/>
-                <w:sz w:val="24"/>
-                <w:szCs w:val="24"/>
-                <w:lang w:val="en-GB" w:eastAsia="en-GB"/>
-              </w:rPr>
-            </w:pPr>
-            <w:r>
-              <w:rPr>
-                <w:rFonts w:ascii="Times New Roman" w:eastAsia="Times New Roman" w:hAnsi="Times New Roman" w:cs="Times New Roman"/>
+                <w:b w:val="0"/>
+                <w:color w:val="000000"/>
+                <w:sz w:val="24"/>
+                <w:szCs w:val="24"/>
+                <w:lang w:val="en-GB" w:eastAsia="en-GB"/>
+              </w:rPr>
+            </w:pPr>
+            <w:r>
+              <w:rPr>
+                <w:rFonts w:ascii="Times New Roman" w:eastAsia="Times New Roman" w:hAnsi="Times New Roman" w:cs="Times New Roman"/>
+                <w:b w:val="0"/>
                 <w:color w:val="000000"/>
                 <w:sz w:val="24"/>
                 <w:szCs w:val="24"/>
@@ -1216,15 +1260,17 @@
               <w:jc w:val="center"/>
               <w:rPr>
                 <w:rFonts w:ascii="Times New Roman" w:eastAsia="Times New Roman" w:hAnsi="Times New Roman" w:cs="Times New Roman"/>
-                <w:color w:val="000000"/>
-                <w:sz w:val="24"/>
-                <w:szCs w:val="24"/>
-                <w:lang w:val="en-GB" w:eastAsia="en-GB"/>
-              </w:rPr>
-            </w:pPr>
-            <w:r>
-              <w:rPr>
-                <w:rFonts w:ascii="Times New Roman" w:eastAsia="Times New Roman" w:hAnsi="Times New Roman" w:cs="Times New Roman"/>
+                <w:b w:val="0"/>
+                <w:color w:val="000000"/>
+                <w:sz w:val="24"/>
+                <w:szCs w:val="24"/>
+                <w:lang w:val="en-GB" w:eastAsia="en-GB"/>
+              </w:rPr>
+            </w:pPr>
+            <w:r>
+              <w:rPr>
+                <w:rFonts w:ascii="Times New Roman" w:eastAsia="Times New Roman" w:hAnsi="Times New Roman" w:cs="Times New Roman"/>
+                <w:b w:val="0"/>
                 <w:color w:val="000000"/>
                 <w:sz w:val="24"/>
                 <w:szCs w:val="24"/>
@@ -1253,15 +1299,17 @@
               <w:jc w:val="center"/>
               <w:rPr>
                 <w:rFonts w:ascii="Times New Roman" w:eastAsia="Times New Roman" w:hAnsi="Times New Roman" w:cs="Times New Roman"/>
-                <w:color w:val="000000"/>
-                <w:sz w:val="24"/>
-                <w:szCs w:val="24"/>
-                <w:lang w:val="en-GB" w:eastAsia="en-GB"/>
-              </w:rPr>
-            </w:pPr>
-            <w:r>
-              <w:rPr>
-                <w:rFonts w:ascii="Times New Roman" w:eastAsia="Times New Roman" w:hAnsi="Times New Roman" w:cs="Times New Roman"/>
+                <w:b w:val="0"/>
+                <w:color w:val="000000"/>
+                <w:sz w:val="24"/>
+                <w:szCs w:val="24"/>
+                <w:lang w:val="en-GB" w:eastAsia="en-GB"/>
+              </w:rPr>
+            </w:pPr>
+            <w:r>
+              <w:rPr>
+                <w:rFonts w:ascii="Times New Roman" w:eastAsia="Times New Roman" w:hAnsi="Times New Roman" w:cs="Times New Roman"/>
+                <w:b w:val="0"/>
                 <w:color w:val="000000"/>
                 <w:sz w:val="24"/>
                 <w:szCs w:val="24"/>
@@ -1291,13 +1339,15 @@
               <w:jc w:val="center"/>
               <w:rPr>
                 <w:rFonts w:ascii="Times New Roman" w:eastAsia="Times New Roman" w:hAnsi="Times New Roman" w:cs="Times New Roman"/>
-                <w:color w:val="000000"/>
-                <w:lang w:val="en-GB" w:eastAsia="en-GB"/>
-              </w:rPr>
-            </w:pPr>
-            <w:r>
-              <w:rPr>
-                <w:rFonts w:ascii="Times New Roman" w:eastAsia="Times New Roman" w:hAnsi="Times New Roman" w:cs="Times New Roman"/>
+                <w:b w:val="0"/>
+                <w:color w:val="000000"/>
+                <w:lang w:val="en-GB" w:eastAsia="en-GB"/>
+              </w:rPr>
+            </w:pPr>
+            <w:r>
+              <w:rPr>
+                <w:rFonts w:ascii="Times New Roman" w:eastAsia="Times New Roman" w:hAnsi="Times New Roman" w:cs="Times New Roman"/>
+                <w:b w:val="0"/>
                 <w:color w:val="000000"/>
                 <w:lang w:val="en-GB" w:eastAsia="en-GB"/>
               </w:rPr>
@@ -1329,6 +1379,7 @@
               <w:spacing w:after="0" w:line="240" w:lineRule="auto"/>
               <w:rPr>
                 <w:rFonts w:ascii="Times New Roman" w:eastAsia="Times New Roman" w:hAnsi="Times New Roman" w:cs="Times New Roman"/>
+                <w:b w:val="0"/>
                 <w:i/>
                 <w:iCs/>
                 <w:color w:val="000000"/>
@@ -1340,6 +1391,7 @@
             <w:r>
               <w:rPr>
                 <w:rFonts w:ascii="Times New Roman" w:eastAsia="Times New Roman" w:hAnsi="Times New Roman" w:cs="Times New Roman"/>
+                <w:b w:val="0"/>
                 <w:i/>
                 <w:iCs/>
                 <w:color w:val="000000"/>
@@ -1353,6 +1405,7 @@
             <w:r>
               <w:rPr>
                 <w:rFonts w:ascii="Times New Roman" w:eastAsia="Times New Roman" w:hAnsi="Times New Roman" w:cs="Times New Roman"/>
+                <w:b w:val="0"/>
                 <w:i/>
                 <w:iCs/>
                 <w:color w:val="000000"/>
@@ -1381,15 +1434,17 @@
               <w:jc w:val="center"/>
               <w:rPr>
                 <w:rFonts w:ascii="Times New Roman" w:eastAsia="Times New Roman" w:hAnsi="Times New Roman" w:cs="Times New Roman"/>
-                <w:color w:val="000000"/>
-                <w:sz w:val="24"/>
-                <w:szCs w:val="24"/>
-                <w:lang w:val="en-GB" w:eastAsia="en-GB"/>
-              </w:rPr>
-            </w:pPr>
-            <w:r>
-              <w:rPr>
-                <w:rFonts w:ascii="Times New Roman" w:eastAsia="Times New Roman" w:hAnsi="Times New Roman" w:cs="Times New Roman"/>
+                <w:b w:val="0"/>
+                <w:color w:val="000000"/>
+                <w:sz w:val="24"/>
+                <w:szCs w:val="24"/>
+                <w:lang w:val="en-GB" w:eastAsia="en-GB"/>
+              </w:rPr>
+            </w:pPr>
+            <w:r>
+              <w:rPr>
+                <w:rFonts w:ascii="Times New Roman" w:eastAsia="Times New Roman" w:hAnsi="Times New Roman" w:cs="Times New Roman"/>
+                <w:b w:val="0"/>
                 <w:color w:val="000000"/>
                 <w:sz w:val="24"/>
                 <w:szCs w:val="24"/>
@@ -1417,15 +1472,17 @@
               <w:jc w:val="center"/>
               <w:rPr>
                 <w:rFonts w:ascii="Times New Roman" w:eastAsia="Times New Roman" w:hAnsi="Times New Roman" w:cs="Times New Roman"/>
-                <w:color w:val="000000"/>
-                <w:sz w:val="24"/>
-                <w:szCs w:val="24"/>
-                <w:lang w:val="en-GB" w:eastAsia="en-GB"/>
-              </w:rPr>
-            </w:pPr>
-            <w:r>
-              <w:rPr>
-                <w:rFonts w:ascii="Times New Roman" w:eastAsia="Times New Roman" w:hAnsi="Times New Roman" w:cs="Times New Roman"/>
+                <w:b w:val="0"/>
+                <w:color w:val="000000"/>
+                <w:sz w:val="24"/>
+                <w:szCs w:val="24"/>
+                <w:lang w:val="en-GB" w:eastAsia="en-GB"/>
+              </w:rPr>
+            </w:pPr>
+            <w:r>
+              <w:rPr>
+                <w:rFonts w:ascii="Times New Roman" w:eastAsia="Times New Roman" w:hAnsi="Times New Roman" w:cs="Times New Roman"/>
+                <w:b w:val="0"/>
                 <w:color w:val="000000"/>
                 <w:sz w:val="24"/>
                 <w:szCs w:val="24"/>
@@ -1454,15 +1511,17 @@
               <w:jc w:val="center"/>
               <w:rPr>
                 <w:rFonts w:ascii="Times New Roman" w:eastAsia="Times New Roman" w:hAnsi="Times New Roman" w:cs="Times New Roman"/>
-                <w:color w:val="000000"/>
-                <w:sz w:val="24"/>
-                <w:szCs w:val="24"/>
-                <w:lang w:val="en-GB" w:eastAsia="en-GB"/>
-              </w:rPr>
-            </w:pPr>
-            <w:r>
-              <w:rPr>
-                <w:rFonts w:ascii="Times New Roman" w:eastAsia="Times New Roman" w:hAnsi="Times New Roman" w:cs="Times New Roman"/>
+                <w:b w:val="0"/>
+                <w:color w:val="000000"/>
+                <w:sz w:val="24"/>
+                <w:szCs w:val="24"/>
+                <w:lang w:val="en-GB" w:eastAsia="en-GB"/>
+              </w:rPr>
+            </w:pPr>
+            <w:r>
+              <w:rPr>
+                <w:rFonts w:ascii="Times New Roman" w:eastAsia="Times New Roman" w:hAnsi="Times New Roman" w:cs="Times New Roman"/>
+                <w:b w:val="0"/>
                 <w:color w:val="000000"/>
                 <w:sz w:val="24"/>
                 <w:szCs w:val="24"/>
@@ -1491,15 +1550,17 @@
               <w:jc w:val="center"/>
               <w:rPr>
                 <w:rFonts w:ascii="Times New Roman" w:eastAsia="Times New Roman" w:hAnsi="Times New Roman" w:cs="Times New Roman"/>
-                <w:color w:val="000000"/>
-                <w:sz w:val="24"/>
-                <w:szCs w:val="24"/>
-                <w:lang w:val="en-GB" w:eastAsia="en-GB"/>
-              </w:rPr>
-            </w:pPr>
-            <w:r>
-              <w:rPr>
-                <w:rFonts w:ascii="Times New Roman" w:eastAsia="Times New Roman" w:hAnsi="Times New Roman" w:cs="Times New Roman"/>
+                <w:b w:val="0"/>
+                <w:color w:val="000000"/>
+                <w:sz w:val="24"/>
+                <w:szCs w:val="24"/>
+                <w:lang w:val="en-GB" w:eastAsia="en-GB"/>
+              </w:rPr>
+            </w:pPr>
+            <w:r>
+              <w:rPr>
+                <w:rFonts w:ascii="Times New Roman" w:eastAsia="Times New Roman" w:hAnsi="Times New Roman" w:cs="Times New Roman"/>
+                <w:b w:val="0"/>
                 <w:color w:val="000000"/>
                 <w:sz w:val="24"/>
                 <w:szCs w:val="24"/>
@@ -1529,13 +1590,15 @@
               <w:jc w:val="center"/>
               <w:rPr>
                 <w:rFonts w:ascii="Times New Roman" w:eastAsia="Times New Roman" w:hAnsi="Times New Roman" w:cs="Times New Roman"/>
-                <w:color w:val="000000"/>
-                <w:lang w:val="en-GB" w:eastAsia="en-GB"/>
-              </w:rPr>
-            </w:pPr>
-            <w:r>
-              <w:rPr>
-                <w:rFonts w:ascii="Times New Roman" w:eastAsia="Times New Roman" w:hAnsi="Times New Roman" w:cs="Times New Roman"/>
+                <w:b w:val="0"/>
+                <w:color w:val="000000"/>
+                <w:lang w:val="en-GB" w:eastAsia="en-GB"/>
+              </w:rPr>
+            </w:pPr>
+            <w:r>
+              <w:rPr>
+                <w:rFonts w:ascii="Times New Roman" w:eastAsia="Times New Roman" w:hAnsi="Times New Roman" w:cs="Times New Roman"/>
+                <w:b w:val="0"/>
                 <w:color w:val="000000"/>
                 <w:lang w:val="en-GB" w:eastAsia="en-GB"/>
               </w:rPr>
@@ -1567,6 +1630,7 @@
               <w:spacing w:after="0" w:line="240" w:lineRule="auto"/>
               <w:rPr>
                 <w:rFonts w:ascii="Times New Roman" w:eastAsia="Times New Roman" w:hAnsi="Times New Roman" w:cs="Times New Roman"/>
+                <w:b w:val="0"/>
                 <w:i/>
                 <w:iCs/>
                 <w:color w:val="000000"/>
@@ -1579,6 +1643,7 @@
             <w:r>
               <w:rPr>
                 <w:rFonts w:ascii="Times New Roman" w:eastAsia="Times New Roman" w:hAnsi="Times New Roman" w:cs="Times New Roman"/>
+                <w:b w:val="0"/>
                 <w:i/>
                 <w:iCs/>
                 <w:color w:val="000000"/>
@@ -1592,6 +1657,7 @@
             <w:r>
               <w:rPr>
                 <w:rFonts w:ascii="Times New Roman" w:eastAsia="Times New Roman" w:hAnsi="Times New Roman" w:cs="Times New Roman"/>
+                <w:b w:val="0"/>
                 <w:i/>
                 <w:iCs/>
                 <w:color w:val="000000"/>
@@ -1605,6 +1671,7 @@
             <w:r>
               <w:rPr>
                 <w:rFonts w:ascii="Times New Roman" w:eastAsia="Times New Roman" w:hAnsi="Times New Roman" w:cs="Times New Roman"/>
+                <w:b w:val="0"/>
                 <w:i/>
                 <w:iCs/>
                 <w:color w:val="000000"/>
@@ -1633,15 +1700,17 @@
               <w:jc w:val="center"/>
               <w:rPr>
                 <w:rFonts w:ascii="Times New Roman" w:eastAsia="Times New Roman" w:hAnsi="Times New Roman" w:cs="Times New Roman"/>
-                <w:color w:val="000000"/>
-                <w:sz w:val="24"/>
-                <w:szCs w:val="24"/>
-                <w:lang w:val="en-GB" w:eastAsia="en-GB"/>
-              </w:rPr>
-            </w:pPr>
-            <w:r>
-              <w:rPr>
-                <w:rFonts w:ascii="Times New Roman" w:eastAsia="Times New Roman" w:hAnsi="Times New Roman" w:cs="Times New Roman"/>
+                <w:b w:val="0"/>
+                <w:color w:val="000000"/>
+                <w:sz w:val="24"/>
+                <w:szCs w:val="24"/>
+                <w:lang w:val="en-GB" w:eastAsia="en-GB"/>
+              </w:rPr>
+            </w:pPr>
+            <w:r>
+              <w:rPr>
+                <w:rFonts w:ascii="Times New Roman" w:eastAsia="Times New Roman" w:hAnsi="Times New Roman" w:cs="Times New Roman"/>
+                <w:b w:val="0"/>
                 <w:color w:val="000000"/>
                 <w:sz w:val="24"/>
                 <w:szCs w:val="24"/>
@@ -1669,15 +1738,17 @@
               <w:jc w:val="center"/>
               <w:rPr>
                 <w:rFonts w:ascii="Times New Roman" w:eastAsia="Times New Roman" w:hAnsi="Times New Roman" w:cs="Times New Roman"/>
-                <w:color w:val="000000"/>
-                <w:sz w:val="24"/>
-                <w:szCs w:val="24"/>
-                <w:lang w:val="en-GB" w:eastAsia="en-GB"/>
-              </w:rPr>
-            </w:pPr>
-            <w:r>
-              <w:rPr>
-                <w:rFonts w:ascii="Times New Roman" w:eastAsia="Times New Roman" w:hAnsi="Times New Roman" w:cs="Times New Roman"/>
+                <w:b w:val="0"/>
+                <w:color w:val="000000"/>
+                <w:sz w:val="24"/>
+                <w:szCs w:val="24"/>
+                <w:lang w:val="en-GB" w:eastAsia="en-GB"/>
+              </w:rPr>
+            </w:pPr>
+            <w:r>
+              <w:rPr>
+                <w:rFonts w:ascii="Times New Roman" w:eastAsia="Times New Roman" w:hAnsi="Times New Roman" w:cs="Times New Roman"/>
+                <w:b w:val="0"/>
                 <w:color w:val="000000"/>
                 <w:sz w:val="24"/>
                 <w:szCs w:val="24"/>
@@ -1706,15 +1777,17 @@
               <w:jc w:val="center"/>
               <w:rPr>
                 <w:rFonts w:ascii="Times New Roman" w:eastAsia="Times New Roman" w:hAnsi="Times New Roman" w:cs="Times New Roman"/>
-                <w:color w:val="000000"/>
-                <w:sz w:val="24"/>
-                <w:szCs w:val="24"/>
-                <w:lang w:val="en-GB" w:eastAsia="en-GB"/>
-              </w:rPr>
-            </w:pPr>
-            <w:r>
-              <w:rPr>
-                <w:rFonts w:ascii="Times New Roman" w:eastAsia="Times New Roman" w:hAnsi="Times New Roman" w:cs="Times New Roman"/>
+                <w:b w:val="0"/>
+                <w:color w:val="000000"/>
+                <w:sz w:val="24"/>
+                <w:szCs w:val="24"/>
+                <w:lang w:val="en-GB" w:eastAsia="en-GB"/>
+              </w:rPr>
+            </w:pPr>
+            <w:r>
+              <w:rPr>
+                <w:rFonts w:ascii="Times New Roman" w:eastAsia="Times New Roman" w:hAnsi="Times New Roman" w:cs="Times New Roman"/>
+                <w:b w:val="0"/>
                 <w:color w:val="000000"/>
                 <w:sz w:val="24"/>
                 <w:szCs w:val="24"/>
@@ -1743,15 +1816,17 @@
               <w:jc w:val="center"/>
               <w:rPr>
                 <w:rFonts w:ascii="Times New Roman" w:eastAsia="Times New Roman" w:hAnsi="Times New Roman" w:cs="Times New Roman"/>
-                <w:color w:val="000000"/>
-                <w:sz w:val="24"/>
-                <w:szCs w:val="24"/>
-                <w:lang w:val="en-GB" w:eastAsia="en-GB"/>
-              </w:rPr>
-            </w:pPr>
-            <w:r>
-              <w:rPr>
-                <w:rFonts w:ascii="Times New Roman" w:eastAsia="Times New Roman" w:hAnsi="Times New Roman" w:cs="Times New Roman"/>
+                <w:b w:val="0"/>
+                <w:color w:val="000000"/>
+                <w:sz w:val="24"/>
+                <w:szCs w:val="24"/>
+                <w:lang w:val="en-GB" w:eastAsia="en-GB"/>
+              </w:rPr>
+            </w:pPr>
+            <w:r>
+              <w:rPr>
+                <w:rFonts w:ascii="Times New Roman" w:eastAsia="Times New Roman" w:hAnsi="Times New Roman" w:cs="Times New Roman"/>
+                <w:b w:val="0"/>
                 <w:color w:val="000000"/>
                 <w:sz w:val="24"/>
                 <w:szCs w:val="24"/>
@@ -1781,13 +1856,15 @@
               <w:jc w:val="center"/>
               <w:rPr>
                 <w:rFonts w:ascii="Times New Roman" w:eastAsia="Times New Roman" w:hAnsi="Times New Roman" w:cs="Times New Roman"/>
-                <w:color w:val="000000"/>
-                <w:lang w:val="en-GB" w:eastAsia="en-GB"/>
-              </w:rPr>
-            </w:pPr>
-            <w:r>
-              <w:rPr>
-                <w:rFonts w:ascii="Times New Roman" w:eastAsia="Times New Roman" w:hAnsi="Times New Roman" w:cs="Times New Roman"/>
+                <w:b w:val="0"/>
+                <w:color w:val="000000"/>
+                <w:lang w:val="en-GB" w:eastAsia="en-GB"/>
+              </w:rPr>
+            </w:pPr>
+            <w:r>
+              <w:rPr>
+                <w:rFonts w:ascii="Times New Roman" w:eastAsia="Times New Roman" w:hAnsi="Times New Roman" w:cs="Times New Roman"/>
+                <w:b w:val="0"/>
                 <w:color w:val="000000"/>
                 <w:lang w:val="en-GB" w:eastAsia="en-GB"/>
               </w:rPr>
@@ -1819,6 +1896,7 @@
               <w:spacing w:after="0" w:line="240" w:lineRule="auto"/>
               <w:rPr>
                 <w:rFonts w:ascii="Times New Roman" w:eastAsia="Times New Roman" w:hAnsi="Times New Roman" w:cs="Times New Roman"/>
+                <w:b w:val="0"/>
                 <w:i/>
                 <w:iCs/>
                 <w:color w:val="000000"/>
@@ -1830,6 +1908,7 @@
             <w:r>
               <w:rPr>
                 <w:rFonts w:ascii="Times New Roman" w:eastAsia="Times New Roman" w:hAnsi="Times New Roman" w:cs="Times New Roman"/>
+                <w:b w:val="0"/>
                 <w:i/>
                 <w:iCs/>
                 <w:color w:val="000000"/>
@@ -1843,6 +1922,7 @@
             <w:r>
               <w:rPr>
                 <w:rFonts w:ascii="Times New Roman" w:eastAsia="Times New Roman" w:hAnsi="Times New Roman" w:cs="Times New Roman"/>
+                <w:b w:val="0"/>
                 <w:i/>
                 <w:iCs/>
                 <w:color w:val="000000"/>
@@ -1871,15 +1951,17 @@
               <w:jc w:val="center"/>
               <w:rPr>
                 <w:rFonts w:ascii="Times New Roman" w:eastAsia="Times New Roman" w:hAnsi="Times New Roman" w:cs="Times New Roman"/>
-                <w:color w:val="000000"/>
-                <w:sz w:val="24"/>
-                <w:szCs w:val="24"/>
-                <w:lang w:val="en-GB" w:eastAsia="en-GB"/>
-              </w:rPr>
-            </w:pPr>
-            <w:r>
-              <w:rPr>
-                <w:rFonts w:ascii="Times New Roman" w:eastAsia="Times New Roman" w:hAnsi="Times New Roman" w:cs="Times New Roman"/>
+                <w:b w:val="0"/>
+                <w:color w:val="000000"/>
+                <w:sz w:val="24"/>
+                <w:szCs w:val="24"/>
+                <w:lang w:val="en-GB" w:eastAsia="en-GB"/>
+              </w:rPr>
+            </w:pPr>
+            <w:r>
+              <w:rPr>
+                <w:rFonts w:ascii="Times New Roman" w:eastAsia="Times New Roman" w:hAnsi="Times New Roman" w:cs="Times New Roman"/>
+                <w:b w:val="0"/>
                 <w:color w:val="000000"/>
                 <w:sz w:val="24"/>
                 <w:szCs w:val="24"/>
@@ -1907,15 +1989,17 @@
               <w:jc w:val="center"/>
               <w:rPr>
                 <w:rFonts w:ascii="Times New Roman" w:eastAsia="Times New Roman" w:hAnsi="Times New Roman" w:cs="Times New Roman"/>
-                <w:color w:val="000000"/>
-                <w:sz w:val="24"/>
-                <w:szCs w:val="24"/>
-                <w:lang w:val="en-GB" w:eastAsia="en-GB"/>
-              </w:rPr>
-            </w:pPr>
-            <w:r>
-              <w:rPr>
-                <w:rFonts w:ascii="Times New Roman" w:eastAsia="Times New Roman" w:hAnsi="Times New Roman" w:cs="Times New Roman"/>
+                <w:b w:val="0"/>
+                <w:color w:val="000000"/>
+                <w:sz w:val="24"/>
+                <w:szCs w:val="24"/>
+                <w:lang w:val="en-GB" w:eastAsia="en-GB"/>
+              </w:rPr>
+            </w:pPr>
+            <w:r>
+              <w:rPr>
+                <w:rFonts w:ascii="Times New Roman" w:eastAsia="Times New Roman" w:hAnsi="Times New Roman" w:cs="Times New Roman"/>
+                <w:b w:val="0"/>
                 <w:color w:val="000000"/>
                 <w:sz w:val="24"/>
                 <w:szCs w:val="24"/>
@@ -1944,15 +2028,17 @@
               <w:jc w:val="center"/>
               <w:rPr>
                 <w:rFonts w:ascii="Times New Roman" w:eastAsia="Times New Roman" w:hAnsi="Times New Roman" w:cs="Times New Roman"/>
-                <w:color w:val="000000"/>
-                <w:sz w:val="24"/>
-                <w:szCs w:val="24"/>
-                <w:lang w:val="en-GB" w:eastAsia="en-GB"/>
-              </w:rPr>
-            </w:pPr>
-            <w:r>
-              <w:rPr>
-                <w:rFonts w:ascii="Times New Roman" w:eastAsia="Times New Roman" w:hAnsi="Times New Roman" w:cs="Times New Roman"/>
+                <w:b w:val="0"/>
+                <w:color w:val="000000"/>
+                <w:sz w:val="24"/>
+                <w:szCs w:val="24"/>
+                <w:lang w:val="en-GB" w:eastAsia="en-GB"/>
+              </w:rPr>
+            </w:pPr>
+            <w:r>
+              <w:rPr>
+                <w:rFonts w:ascii="Times New Roman" w:eastAsia="Times New Roman" w:hAnsi="Times New Roman" w:cs="Times New Roman"/>
+                <w:b w:val="0"/>
                 <w:color w:val="000000"/>
                 <w:sz w:val="24"/>
                 <w:szCs w:val="24"/>
@@ -1981,15 +2067,17 @@
               <w:jc w:val="center"/>
               <w:rPr>
                 <w:rFonts w:ascii="Times New Roman" w:eastAsia="Times New Roman" w:hAnsi="Times New Roman" w:cs="Times New Roman"/>
-                <w:color w:val="000000"/>
-                <w:sz w:val="24"/>
-                <w:szCs w:val="24"/>
-                <w:lang w:val="en-GB" w:eastAsia="en-GB"/>
-              </w:rPr>
-            </w:pPr>
-            <w:r>
-              <w:rPr>
-                <w:rFonts w:ascii="Times New Roman" w:eastAsia="Times New Roman" w:hAnsi="Times New Roman" w:cs="Times New Roman"/>
+                <w:b w:val="0"/>
+                <w:color w:val="000000"/>
+                <w:sz w:val="24"/>
+                <w:szCs w:val="24"/>
+                <w:lang w:val="en-GB" w:eastAsia="en-GB"/>
+              </w:rPr>
+            </w:pPr>
+            <w:r>
+              <w:rPr>
+                <w:rFonts w:ascii="Times New Roman" w:eastAsia="Times New Roman" w:hAnsi="Times New Roman" w:cs="Times New Roman"/>
+                <w:b w:val="0"/>
                 <w:color w:val="000000"/>
                 <w:sz w:val="24"/>
                 <w:szCs w:val="24"/>
@@ -2019,13 +2107,15 @@
               <w:jc w:val="center"/>
               <w:rPr>
                 <w:rFonts w:ascii="Times New Roman" w:eastAsia="Times New Roman" w:hAnsi="Times New Roman" w:cs="Times New Roman"/>
-                <w:color w:val="000000"/>
-                <w:lang w:val="en-GB" w:eastAsia="en-GB"/>
-              </w:rPr>
-            </w:pPr>
-            <w:r>
-              <w:rPr>
-                <w:rFonts w:ascii="Times New Roman" w:eastAsia="Times New Roman" w:hAnsi="Times New Roman" w:cs="Times New Roman"/>
+                <w:b w:val="0"/>
+                <w:color w:val="000000"/>
+                <w:lang w:val="en-GB" w:eastAsia="en-GB"/>
+              </w:rPr>
+            </w:pPr>
+            <w:r>
+              <w:rPr>
+                <w:rFonts w:ascii="Times New Roman" w:eastAsia="Times New Roman" w:hAnsi="Times New Roman" w:cs="Times New Roman"/>
+                <w:b w:val="0"/>
                 <w:color w:val="000000"/>
                 <w:lang w:val="en-GB" w:eastAsia="en-GB"/>
               </w:rPr>
@@ -2057,6 +2147,7 @@
               <w:spacing w:after="0" w:line="240" w:lineRule="auto"/>
               <w:rPr>
                 <w:rFonts w:ascii="Times New Roman" w:eastAsia="Times New Roman" w:hAnsi="Times New Roman" w:cs="Times New Roman"/>
+                <w:b w:val="0"/>
                 <w:i/>
                 <w:iCs/>
                 <w:color w:val="000000"/>
@@ -2069,6 +2160,7 @@
             <w:r>
               <w:rPr>
                 <w:rFonts w:ascii="Times New Roman" w:eastAsia="Times New Roman" w:hAnsi="Times New Roman" w:cs="Times New Roman"/>
+                <w:b w:val="0"/>
                 <w:i/>
                 <w:iCs/>
                 <w:color w:val="000000"/>
@@ -2082,6 +2174,7 @@
             <w:r>
               <w:rPr>
                 <w:rFonts w:ascii="Times New Roman" w:eastAsia="Times New Roman" w:hAnsi="Times New Roman" w:cs="Times New Roman"/>
+                <w:b w:val="0"/>
                 <w:i/>
                 <w:iCs/>
                 <w:color w:val="000000"/>
@@ -2095,6 +2188,7 @@
             <w:r>
               <w:rPr>
                 <w:rFonts w:ascii="Times New Roman" w:eastAsia="Times New Roman" w:hAnsi="Times New Roman" w:cs="Times New Roman"/>
+                <w:b w:val="0"/>
                 <w:i/>
                 <w:iCs/>
                 <w:color w:val="000000"/>
@@ -2123,15 +2217,17 @@
               <w:jc w:val="center"/>
               <w:rPr>
                 <w:rFonts w:ascii="Times New Roman" w:eastAsia="Times New Roman" w:hAnsi="Times New Roman" w:cs="Times New Roman"/>
-                <w:color w:val="000000"/>
-                <w:sz w:val="24"/>
-                <w:szCs w:val="24"/>
-                <w:lang w:val="en-GB" w:eastAsia="en-GB"/>
-              </w:rPr>
-            </w:pPr>
-            <w:r>
-              <w:rPr>
-                <w:rFonts w:ascii="Times New Roman" w:eastAsia="Times New Roman" w:hAnsi="Times New Roman" w:cs="Times New Roman"/>
+                <w:b w:val="0"/>
+                <w:color w:val="000000"/>
+                <w:sz w:val="24"/>
+                <w:szCs w:val="24"/>
+                <w:lang w:val="en-GB" w:eastAsia="en-GB"/>
+              </w:rPr>
+            </w:pPr>
+            <w:r>
+              <w:rPr>
+                <w:rFonts w:ascii="Times New Roman" w:eastAsia="Times New Roman" w:hAnsi="Times New Roman" w:cs="Times New Roman"/>
+                <w:b w:val="0"/>
                 <w:color w:val="000000"/>
                 <w:sz w:val="24"/>
                 <w:szCs w:val="24"/>
@@ -2159,15 +2255,17 @@
               <w:jc w:val="center"/>
               <w:rPr>
                 <w:rFonts w:ascii="Times New Roman" w:eastAsia="Times New Roman" w:hAnsi="Times New Roman" w:cs="Times New Roman"/>
-                <w:color w:val="000000"/>
-                <w:sz w:val="24"/>
-                <w:szCs w:val="24"/>
-                <w:lang w:val="en-GB" w:eastAsia="en-GB"/>
-              </w:rPr>
-            </w:pPr>
-            <w:r>
-              <w:rPr>
-                <w:rFonts w:ascii="Times New Roman" w:eastAsia="Times New Roman" w:hAnsi="Times New Roman" w:cs="Times New Roman"/>
+                <w:b w:val="0"/>
+                <w:color w:val="000000"/>
+                <w:sz w:val="24"/>
+                <w:szCs w:val="24"/>
+                <w:lang w:val="en-GB" w:eastAsia="en-GB"/>
+              </w:rPr>
+            </w:pPr>
+            <w:r>
+              <w:rPr>
+                <w:rFonts w:ascii="Times New Roman" w:eastAsia="Times New Roman" w:hAnsi="Times New Roman" w:cs="Times New Roman"/>
+                <w:b w:val="0"/>
                 <w:color w:val="000000"/>
                 <w:sz w:val="24"/>
                 <w:szCs w:val="24"/>
@@ -2196,15 +2294,17 @@
               <w:jc w:val="center"/>
               <w:rPr>
                 <w:rFonts w:ascii="Times New Roman" w:eastAsia="Times New Roman" w:hAnsi="Times New Roman" w:cs="Times New Roman"/>
-                <w:color w:val="000000"/>
-                <w:sz w:val="24"/>
-                <w:szCs w:val="24"/>
-                <w:lang w:val="en-GB" w:eastAsia="en-GB"/>
-              </w:rPr>
-            </w:pPr>
-            <w:r>
-              <w:rPr>
-                <w:rFonts w:ascii="Times New Roman" w:eastAsia="Times New Roman" w:hAnsi="Times New Roman" w:cs="Times New Roman"/>
+                <w:b w:val="0"/>
+                <w:color w:val="000000"/>
+                <w:sz w:val="24"/>
+                <w:szCs w:val="24"/>
+                <w:lang w:val="en-GB" w:eastAsia="en-GB"/>
+              </w:rPr>
+            </w:pPr>
+            <w:r>
+              <w:rPr>
+                <w:rFonts w:ascii="Times New Roman" w:eastAsia="Times New Roman" w:hAnsi="Times New Roman" w:cs="Times New Roman"/>
+                <w:b w:val="0"/>
                 <w:color w:val="000000"/>
                 <w:sz w:val="24"/>
                 <w:szCs w:val="24"/>
@@ -2233,15 +2333,17 @@
               <w:jc w:val="center"/>
               <w:rPr>
                 <w:rFonts w:ascii="Times New Roman" w:eastAsia="Times New Roman" w:hAnsi="Times New Roman" w:cs="Times New Roman"/>
-                <w:color w:val="000000"/>
-                <w:sz w:val="24"/>
-                <w:szCs w:val="24"/>
-                <w:lang w:val="en-GB" w:eastAsia="en-GB"/>
-              </w:rPr>
-            </w:pPr>
-            <w:r>
-              <w:rPr>
-                <w:rFonts w:ascii="Times New Roman" w:eastAsia="Times New Roman" w:hAnsi="Times New Roman" w:cs="Times New Roman"/>
+                <w:b w:val="0"/>
+                <w:color w:val="000000"/>
+                <w:sz w:val="24"/>
+                <w:szCs w:val="24"/>
+                <w:lang w:val="en-GB" w:eastAsia="en-GB"/>
+              </w:rPr>
+            </w:pPr>
+            <w:r>
+              <w:rPr>
+                <w:rFonts w:ascii="Times New Roman" w:eastAsia="Times New Roman" w:hAnsi="Times New Roman" w:cs="Times New Roman"/>
+                <w:b w:val="0"/>
                 <w:color w:val="000000"/>
                 <w:sz w:val="24"/>
                 <w:szCs w:val="24"/>
@@ -2271,13 +2373,15 @@
               <w:jc w:val="center"/>
               <w:rPr>
                 <w:rFonts w:ascii="Times New Roman" w:eastAsia="Times New Roman" w:hAnsi="Times New Roman" w:cs="Times New Roman"/>
-                <w:color w:val="000000"/>
-                <w:lang w:val="en-GB" w:eastAsia="en-GB"/>
-              </w:rPr>
-            </w:pPr>
-            <w:r>
-              <w:rPr>
-                <w:rFonts w:ascii="Times New Roman" w:eastAsia="Times New Roman" w:hAnsi="Times New Roman" w:cs="Times New Roman"/>
+                <w:b w:val="0"/>
+                <w:color w:val="000000"/>
+                <w:lang w:val="en-GB" w:eastAsia="en-GB"/>
+              </w:rPr>
+            </w:pPr>
+            <w:r>
+              <w:rPr>
+                <w:rFonts w:ascii="Times New Roman" w:eastAsia="Times New Roman" w:hAnsi="Times New Roman" w:cs="Times New Roman"/>
+                <w:b w:val="0"/>
                 <w:color w:val="000000"/>
                 <w:lang w:val="en-GB" w:eastAsia="en-GB"/>
               </w:rPr>
@@ -2309,6 +2413,7 @@
               <w:spacing w:after="0" w:line="240" w:lineRule="auto"/>
               <w:rPr>
                 <w:rFonts w:ascii="Times New Roman" w:eastAsia="Times New Roman" w:hAnsi="Times New Roman" w:cs="Times New Roman"/>
+                <w:b w:val="0"/>
                 <w:i/>
                 <w:iCs/>
                 <w:color w:val="000000"/>
@@ -2321,6 +2426,7 @@
             <w:r>
               <w:rPr>
                 <w:rFonts w:ascii="Times New Roman" w:eastAsia="Times New Roman" w:hAnsi="Times New Roman" w:cs="Times New Roman"/>
+                <w:b w:val="0"/>
                 <w:i/>
                 <w:iCs/>
                 <w:color w:val="000000"/>
@@ -2334,6 +2440,7 @@
             <w:r>
               <w:rPr>
                 <w:rFonts w:ascii="Times New Roman" w:eastAsia="Times New Roman" w:hAnsi="Times New Roman" w:cs="Times New Roman"/>
+                <w:b w:val="0"/>
                 <w:i/>
                 <w:iCs/>
                 <w:color w:val="000000"/>
@@ -2347,6 +2454,7 @@
             <w:r>
               <w:rPr>
                 <w:rFonts w:ascii="Times New Roman" w:eastAsia="Times New Roman" w:hAnsi="Times New Roman" w:cs="Times New Roman"/>
+                <w:b w:val="0"/>
                 <w:i/>
                 <w:iCs/>
                 <w:color w:val="000000"/>
@@ -2375,15 +2483,17 @@
               <w:jc w:val="center"/>
               <w:rPr>
                 <w:rFonts w:ascii="Times New Roman" w:eastAsia="Times New Roman" w:hAnsi="Times New Roman" w:cs="Times New Roman"/>
-                <w:color w:val="000000"/>
-                <w:sz w:val="24"/>
-                <w:szCs w:val="24"/>
-                <w:lang w:val="en-GB" w:eastAsia="en-GB"/>
-              </w:rPr>
-            </w:pPr>
-            <w:r>
-              <w:rPr>
-                <w:rFonts w:ascii="Times New Roman" w:eastAsia="Times New Roman" w:hAnsi="Times New Roman" w:cs="Times New Roman"/>
+                <w:b w:val="0"/>
+                <w:color w:val="000000"/>
+                <w:sz w:val="24"/>
+                <w:szCs w:val="24"/>
+                <w:lang w:val="en-GB" w:eastAsia="en-GB"/>
+              </w:rPr>
+            </w:pPr>
+            <w:r>
+              <w:rPr>
+                <w:rFonts w:ascii="Times New Roman" w:eastAsia="Times New Roman" w:hAnsi="Times New Roman" w:cs="Times New Roman"/>
+                <w:b w:val="0"/>
                 <w:color w:val="000000"/>
                 <w:sz w:val="24"/>
                 <w:szCs w:val="24"/>
@@ -2411,15 +2521,17 @@
               <w:jc w:val="center"/>
               <w:rPr>
                 <w:rFonts w:ascii="Times New Roman" w:eastAsia="Times New Roman" w:hAnsi="Times New Roman" w:cs="Times New Roman"/>
-                <w:color w:val="000000"/>
-                <w:sz w:val="24"/>
-                <w:szCs w:val="24"/>
-                <w:lang w:val="en-GB" w:eastAsia="en-GB"/>
-              </w:rPr>
-            </w:pPr>
-            <w:r>
-              <w:rPr>
-                <w:rFonts w:ascii="Times New Roman" w:eastAsia="Times New Roman" w:hAnsi="Times New Roman" w:cs="Times New Roman"/>
+                <w:b w:val="0"/>
+                <w:color w:val="000000"/>
+                <w:sz w:val="24"/>
+                <w:szCs w:val="24"/>
+                <w:lang w:val="en-GB" w:eastAsia="en-GB"/>
+              </w:rPr>
+            </w:pPr>
+            <w:r>
+              <w:rPr>
+                <w:rFonts w:ascii="Times New Roman" w:eastAsia="Times New Roman" w:hAnsi="Times New Roman" w:cs="Times New Roman"/>
+                <w:b w:val="0"/>
                 <w:color w:val="000000"/>
                 <w:sz w:val="24"/>
                 <w:szCs w:val="24"/>
@@ -2448,15 +2560,17 @@
               <w:jc w:val="center"/>
               <w:rPr>
                 <w:rFonts w:ascii="Times New Roman" w:eastAsia="Times New Roman" w:hAnsi="Times New Roman" w:cs="Times New Roman"/>
-                <w:color w:val="000000"/>
-                <w:sz w:val="24"/>
-                <w:szCs w:val="24"/>
-                <w:lang w:val="en-GB" w:eastAsia="en-GB"/>
-              </w:rPr>
-            </w:pPr>
-            <w:r>
-              <w:rPr>
-                <w:rFonts w:ascii="Times New Roman" w:eastAsia="Times New Roman" w:hAnsi="Times New Roman" w:cs="Times New Roman"/>
+                <w:b w:val="0"/>
+                <w:color w:val="000000"/>
+                <w:sz w:val="24"/>
+                <w:szCs w:val="24"/>
+                <w:lang w:val="en-GB" w:eastAsia="en-GB"/>
+              </w:rPr>
+            </w:pPr>
+            <w:r>
+              <w:rPr>
+                <w:rFonts w:ascii="Times New Roman" w:eastAsia="Times New Roman" w:hAnsi="Times New Roman" w:cs="Times New Roman"/>
+                <w:b w:val="0"/>
                 <w:color w:val="000000"/>
                 <w:sz w:val="24"/>
                 <w:szCs w:val="24"/>
@@ -2485,15 +2599,17 @@
               <w:jc w:val="center"/>
               <w:rPr>
                 <w:rFonts w:ascii="Times New Roman" w:eastAsia="Times New Roman" w:hAnsi="Times New Roman" w:cs="Times New Roman"/>
-                <w:color w:val="000000"/>
-                <w:sz w:val="24"/>
-                <w:szCs w:val="24"/>
-                <w:lang w:val="en-GB" w:eastAsia="en-GB"/>
-              </w:rPr>
-            </w:pPr>
-            <w:r>
-              <w:rPr>
-                <w:rFonts w:ascii="Times New Roman" w:eastAsia="Times New Roman" w:hAnsi="Times New Roman" w:cs="Times New Roman"/>
+                <w:b w:val="0"/>
+                <w:color w:val="000000"/>
+                <w:sz w:val="24"/>
+                <w:szCs w:val="24"/>
+                <w:lang w:val="en-GB" w:eastAsia="en-GB"/>
+              </w:rPr>
+            </w:pPr>
+            <w:r>
+              <w:rPr>
+                <w:rFonts w:ascii="Times New Roman" w:eastAsia="Times New Roman" w:hAnsi="Times New Roman" w:cs="Times New Roman"/>
+                <w:b w:val="0"/>
                 <w:color w:val="000000"/>
                 <w:sz w:val="24"/>
                 <w:szCs w:val="24"/>
@@ -2523,13 +2639,15 @@
               <w:jc w:val="center"/>
               <w:rPr>
                 <w:rFonts w:ascii="Times New Roman" w:eastAsia="Times New Roman" w:hAnsi="Times New Roman" w:cs="Times New Roman"/>
-                <w:color w:val="000000"/>
-                <w:lang w:val="en-GB" w:eastAsia="en-GB"/>
-              </w:rPr>
-            </w:pPr>
-            <w:r>
-              <w:rPr>
-                <w:rFonts w:ascii="Times New Roman" w:eastAsia="Times New Roman" w:hAnsi="Times New Roman" w:cs="Times New Roman"/>
+                <w:b w:val="0"/>
+                <w:color w:val="000000"/>
+                <w:lang w:val="en-GB" w:eastAsia="en-GB"/>
+              </w:rPr>
+            </w:pPr>
+            <w:r>
+              <w:rPr>
+                <w:rFonts w:ascii="Times New Roman" w:eastAsia="Times New Roman" w:hAnsi="Times New Roman" w:cs="Times New Roman"/>
+                <w:b w:val="0"/>
                 <w:color w:val="000000"/>
                 <w:lang w:val="en-GB" w:eastAsia="en-GB"/>
               </w:rPr>
@@ -2561,6 +2679,7 @@
               <w:spacing w:after="0" w:line="240" w:lineRule="auto"/>
               <w:rPr>
                 <w:rFonts w:ascii="Times New Roman" w:eastAsia="Times New Roman" w:hAnsi="Times New Roman" w:cs="Times New Roman"/>
+                <w:b w:val="0"/>
                 <w:i/>
                 <w:iCs/>
                 <w:color w:val="000000"/>
@@ -2573,6 +2692,7 @@
             <w:r>
               <w:rPr>
                 <w:rFonts w:ascii="Times New Roman" w:eastAsia="Times New Roman" w:hAnsi="Times New Roman" w:cs="Times New Roman"/>
+                <w:b w:val="0"/>
                 <w:i/>
                 <w:iCs/>
                 <w:color w:val="000000"/>
@@ -2586,6 +2706,7 @@
             <w:r>
               <w:rPr>
                 <w:rFonts w:ascii="Times New Roman" w:eastAsia="Times New Roman" w:hAnsi="Times New Roman" w:cs="Times New Roman"/>
+                <w:b w:val="0"/>
                 <w:i/>
                 <w:iCs/>
                 <w:color w:val="000000"/>
@@ -2599,6 +2720,7 @@
             <w:r>
               <w:rPr>
                 <w:rFonts w:ascii="Times New Roman" w:eastAsia="Times New Roman" w:hAnsi="Times New Roman" w:cs="Times New Roman"/>
+                <w:b w:val="0"/>
                 <w:i/>
                 <w:iCs/>
                 <w:color w:val="000000"/>
@@ -2628,15 +2750,17 @@
               <w:jc w:val="center"/>
               <w:rPr>
                 <w:rFonts w:ascii="Times New Roman" w:eastAsia="Times New Roman" w:hAnsi="Times New Roman" w:cs="Times New Roman"/>
-                <w:color w:val="000000"/>
-                <w:sz w:val="24"/>
-                <w:szCs w:val="24"/>
-                <w:lang w:val="en-GB" w:eastAsia="en-GB"/>
-              </w:rPr>
-            </w:pPr>
-            <w:r>
-              <w:rPr>
-                <w:rFonts w:ascii="Times New Roman" w:eastAsia="Times New Roman" w:hAnsi="Times New Roman" w:cs="Times New Roman"/>
+                <w:b w:val="0"/>
+                <w:color w:val="000000"/>
+                <w:sz w:val="24"/>
+                <w:szCs w:val="24"/>
+                <w:lang w:val="en-GB" w:eastAsia="en-GB"/>
+              </w:rPr>
+            </w:pPr>
+            <w:r>
+              <w:rPr>
+                <w:rFonts w:ascii="Times New Roman" w:eastAsia="Times New Roman" w:hAnsi="Times New Roman" w:cs="Times New Roman"/>
+                <w:b w:val="0"/>
                 <w:color w:val="000000"/>
                 <w:sz w:val="24"/>
                 <w:szCs w:val="24"/>
@@ -2664,15 +2788,17 @@
               <w:jc w:val="center"/>
               <w:rPr>
                 <w:rFonts w:ascii="Times New Roman" w:eastAsia="Times New Roman" w:hAnsi="Times New Roman" w:cs="Times New Roman"/>
-                <w:color w:val="000000"/>
-                <w:sz w:val="24"/>
-                <w:szCs w:val="24"/>
-                <w:lang w:val="en-GB" w:eastAsia="en-GB"/>
-              </w:rPr>
-            </w:pPr>
-            <w:r>
-              <w:rPr>
-                <w:rFonts w:ascii="Times New Roman" w:eastAsia="Times New Roman" w:hAnsi="Times New Roman" w:cs="Times New Roman"/>
+                <w:b w:val="0"/>
+                <w:color w:val="000000"/>
+                <w:sz w:val="24"/>
+                <w:szCs w:val="24"/>
+                <w:lang w:val="en-GB" w:eastAsia="en-GB"/>
+              </w:rPr>
+            </w:pPr>
+            <w:r>
+              <w:rPr>
+                <w:rFonts w:ascii="Times New Roman" w:eastAsia="Times New Roman" w:hAnsi="Times New Roman" w:cs="Times New Roman"/>
+                <w:b w:val="0"/>
                 <w:color w:val="000000"/>
                 <w:sz w:val="24"/>
                 <w:szCs w:val="24"/>
@@ -2701,15 +2827,17 @@
               <w:jc w:val="center"/>
               <w:rPr>
                 <w:rFonts w:ascii="Times New Roman" w:eastAsia="Times New Roman" w:hAnsi="Times New Roman" w:cs="Times New Roman"/>
-                <w:color w:val="000000"/>
-                <w:sz w:val="24"/>
-                <w:szCs w:val="24"/>
-                <w:lang w:val="en-GB" w:eastAsia="en-GB"/>
-              </w:rPr>
-            </w:pPr>
-            <w:r>
-              <w:rPr>
-                <w:rFonts w:ascii="Times New Roman" w:eastAsia="Times New Roman" w:hAnsi="Times New Roman" w:cs="Times New Roman"/>
+                <w:b w:val="0"/>
+                <w:color w:val="000000"/>
+                <w:sz w:val="24"/>
+                <w:szCs w:val="24"/>
+                <w:lang w:val="en-GB" w:eastAsia="en-GB"/>
+              </w:rPr>
+            </w:pPr>
+            <w:r>
+              <w:rPr>
+                <w:rFonts w:ascii="Times New Roman" w:eastAsia="Times New Roman" w:hAnsi="Times New Roman" w:cs="Times New Roman"/>
+                <w:b w:val="0"/>
                 <w:color w:val="000000"/>
                 <w:sz w:val="24"/>
                 <w:szCs w:val="24"/>
@@ -2738,15 +2866,17 @@
               <w:jc w:val="center"/>
               <w:rPr>
                 <w:rFonts w:ascii="Times New Roman" w:eastAsia="Times New Roman" w:hAnsi="Times New Roman" w:cs="Times New Roman"/>
-                <w:color w:val="000000"/>
-                <w:sz w:val="24"/>
-                <w:szCs w:val="24"/>
-                <w:lang w:val="en-GB" w:eastAsia="en-GB"/>
-              </w:rPr>
-            </w:pPr>
-            <w:r>
-              <w:rPr>
-                <w:rFonts w:ascii="Times New Roman" w:eastAsia="Times New Roman" w:hAnsi="Times New Roman" w:cs="Times New Roman"/>
+                <w:b w:val="0"/>
+                <w:color w:val="000000"/>
+                <w:sz w:val="24"/>
+                <w:szCs w:val="24"/>
+                <w:lang w:val="en-GB" w:eastAsia="en-GB"/>
+              </w:rPr>
+            </w:pPr>
+            <w:r>
+              <w:rPr>
+                <w:rFonts w:ascii="Times New Roman" w:eastAsia="Times New Roman" w:hAnsi="Times New Roman" w:cs="Times New Roman"/>
+                <w:b w:val="0"/>
                 <w:color w:val="000000"/>
                 <w:sz w:val="24"/>
                 <w:szCs w:val="24"/>
@@ -2776,13 +2906,15 @@
               <w:jc w:val="center"/>
               <w:rPr>
                 <w:rFonts w:ascii="Times New Roman" w:eastAsia="Times New Roman" w:hAnsi="Times New Roman" w:cs="Times New Roman"/>
-                <w:color w:val="000000"/>
-                <w:lang w:val="en-GB" w:eastAsia="en-GB"/>
-              </w:rPr>
-            </w:pPr>
-            <w:r>
-              <w:rPr>
-                <w:rFonts w:ascii="Times New Roman" w:eastAsia="Times New Roman" w:hAnsi="Times New Roman" w:cs="Times New Roman"/>
+                <w:b w:val="0"/>
+                <w:color w:val="000000"/>
+                <w:lang w:val="en-GB" w:eastAsia="en-GB"/>
+              </w:rPr>
+            </w:pPr>
+            <w:r>
+              <w:rPr>
+                <w:rFonts w:ascii="Times New Roman" w:eastAsia="Times New Roman" w:hAnsi="Times New Roman" w:cs="Times New Roman"/>
+                <w:b w:val="0"/>
                 <w:color w:val="000000"/>
                 <w:lang w:val="en-GB" w:eastAsia="en-GB"/>
               </w:rPr>
@@ -2814,15 +2946,17 @@
               <w:spacing w:after="0" w:line="240" w:lineRule="auto"/>
               <w:rPr>
                 <w:rFonts w:ascii="Times New Roman" w:eastAsia="Times New Roman" w:hAnsi="Times New Roman" w:cs="Times New Roman"/>
-                <w:color w:val="000000"/>
-                <w:sz w:val="24"/>
-                <w:szCs w:val="24"/>
-                <w:lang w:val="en-GB" w:eastAsia="en-GB"/>
-              </w:rPr>
-            </w:pPr>
-            <w:r>
-              <w:rPr>
-                <w:rFonts w:ascii="Times New Roman" w:eastAsia="Times New Roman" w:hAnsi="Times New Roman" w:cs="Times New Roman"/>
+                <w:b w:val="0"/>
+                <w:color w:val="000000"/>
+                <w:sz w:val="24"/>
+                <w:szCs w:val="24"/>
+                <w:lang w:val="en-GB" w:eastAsia="en-GB"/>
+              </w:rPr>
+            </w:pPr>
+            <w:r>
+              <w:rPr>
+                <w:rFonts w:ascii="Times New Roman" w:eastAsia="Times New Roman" w:hAnsi="Times New Roman" w:cs="Times New Roman"/>
+                <w:b w:val="0"/>
                 <w:color w:val="000000"/>
                 <w:sz w:val="24"/>
                 <w:szCs w:val="24"/>
@@ -2848,6 +2982,7 @@
               <w:jc w:val="center"/>
               <w:rPr>
                 <w:rFonts w:ascii="Times New Roman" w:eastAsia="Times New Roman" w:hAnsi="Times New Roman" w:cs="Times New Roman"/>
+                <w:b w:val="0"/>
                 <w:color w:val="000000"/>
                 <w:sz w:val="24"/>
                 <w:szCs w:val="24"/>
@@ -2874,15 +3009,17 @@
               <w:jc w:val="center"/>
               <w:rPr>
                 <w:rFonts w:ascii="Times New Roman" w:eastAsia="Times New Roman" w:hAnsi="Times New Roman" w:cs="Times New Roman"/>
-                <w:color w:val="000000"/>
-                <w:sz w:val="24"/>
-                <w:szCs w:val="24"/>
-                <w:lang w:val="en-GB" w:eastAsia="en-GB"/>
-              </w:rPr>
-            </w:pPr>
-            <w:r>
-              <w:rPr>
-                <w:rFonts w:ascii="Times New Roman" w:eastAsia="Times New Roman" w:hAnsi="Times New Roman" w:cs="Times New Roman"/>
+                <w:b w:val="0"/>
+                <w:color w:val="000000"/>
+                <w:sz w:val="24"/>
+                <w:szCs w:val="24"/>
+                <w:lang w:val="en-GB" w:eastAsia="en-GB"/>
+              </w:rPr>
+            </w:pPr>
+            <w:r>
+              <w:rPr>
+                <w:rFonts w:ascii="Times New Roman" w:eastAsia="Times New Roman" w:hAnsi="Times New Roman" w:cs="Times New Roman"/>
+                <w:b w:val="0"/>
                 <w:color w:val="000000"/>
                 <w:sz w:val="24"/>
                 <w:szCs w:val="24"/>
@@ -2911,15 +3048,17 @@
               <w:jc w:val="center"/>
               <w:rPr>
                 <w:rFonts w:ascii="Times New Roman" w:eastAsia="Times New Roman" w:hAnsi="Times New Roman" w:cs="Times New Roman"/>
-                <w:color w:val="000000"/>
-                <w:sz w:val="24"/>
-                <w:szCs w:val="24"/>
-                <w:lang w:val="en-GB" w:eastAsia="en-GB"/>
-              </w:rPr>
-            </w:pPr>
-            <w:r>
-              <w:rPr>
-                <w:rFonts w:ascii="Times New Roman" w:eastAsia="Times New Roman" w:hAnsi="Times New Roman" w:cs="Times New Roman"/>
+                <w:b w:val="0"/>
+                <w:color w:val="000000"/>
+                <w:sz w:val="24"/>
+                <w:szCs w:val="24"/>
+                <w:lang w:val="en-GB" w:eastAsia="en-GB"/>
+              </w:rPr>
+            </w:pPr>
+            <w:r>
+              <w:rPr>
+                <w:rFonts w:ascii="Times New Roman" w:eastAsia="Times New Roman" w:hAnsi="Times New Roman" w:cs="Times New Roman"/>
+                <w:b w:val="0"/>
                 <w:color w:val="000000"/>
                 <w:sz w:val="24"/>
                 <w:szCs w:val="24"/>
@@ -2948,15 +3087,17 @@
               <w:jc w:val="center"/>
               <w:rPr>
                 <w:rFonts w:ascii="Times New Roman" w:eastAsia="Times New Roman" w:hAnsi="Times New Roman" w:cs="Times New Roman"/>
-                <w:color w:val="000000"/>
-                <w:sz w:val="24"/>
-                <w:szCs w:val="24"/>
-                <w:lang w:val="en-GB" w:eastAsia="en-GB"/>
-              </w:rPr>
-            </w:pPr>
-            <w:r>
-              <w:rPr>
-                <w:rFonts w:ascii="Times New Roman" w:eastAsia="Times New Roman" w:hAnsi="Times New Roman" w:cs="Times New Roman"/>
+                <w:b w:val="0"/>
+                <w:color w:val="000000"/>
+                <w:sz w:val="24"/>
+                <w:szCs w:val="24"/>
+                <w:lang w:val="en-GB" w:eastAsia="en-GB"/>
+              </w:rPr>
+            </w:pPr>
+            <w:r>
+              <w:rPr>
+                <w:rFonts w:ascii="Times New Roman" w:eastAsia="Times New Roman" w:hAnsi="Times New Roman" w:cs="Times New Roman"/>
+                <w:b w:val="0"/>
                 <w:color w:val="000000"/>
                 <w:sz w:val="24"/>
                 <w:szCs w:val="24"/>
@@ -2986,13 +3127,15 @@
               <w:jc w:val="center"/>
               <w:rPr>
                 <w:rFonts w:ascii="Times New Roman" w:eastAsia="Times New Roman" w:hAnsi="Times New Roman" w:cs="Times New Roman"/>
-                <w:color w:val="000000"/>
-                <w:lang w:val="en-GB" w:eastAsia="en-GB"/>
-              </w:rPr>
-            </w:pPr>
-            <w:r>
-              <w:rPr>
-                <w:rFonts w:ascii="Times New Roman" w:eastAsia="Times New Roman" w:hAnsi="Times New Roman" w:cs="Times New Roman"/>
+                <w:b w:val="0"/>
+                <w:color w:val="000000"/>
+                <w:lang w:val="en-GB" w:eastAsia="en-GB"/>
+              </w:rPr>
+            </w:pPr>
+            <w:r>
+              <w:rPr>
+                <w:rFonts w:ascii="Times New Roman" w:eastAsia="Times New Roman" w:hAnsi="Times New Roman" w:cs="Times New Roman"/>
+                <w:b w:val="0"/>
                 <w:color w:val="000000"/>
                 <w:lang w:val="en-GB" w:eastAsia="en-GB"/>
               </w:rPr>
@@ -3262,6 +3405,8 @@
         </w:rPr>
         <w:t xml:space="preserve"> B. Stone, 1970 [32].</w:t>
       </w:r>
+      <w:bookmarkEnd w:id="0"/>
+      <w:bookmarkEnd w:id="1"/>
     </w:p>
     <w:sectPr>
       <w:pgSz w:w="12240" w:h="15840"/>
@@ -3396,6 +3541,7 @@
     <w:lsdException w:name="HTML Sample" w:semiHidden="1" w:unhideWhenUsed="1"/>
     <w:lsdException w:name="HTML Typewriter" w:semiHidden="1" w:unhideWhenUsed="1"/>
     <w:lsdException w:name="HTML Variable" w:semiHidden="1" w:unhideWhenUsed="1"/>
+    <w:lsdException w:name="Normal Table" w:semiHidden="1" w:unhideWhenUsed="1"/>
     <w:lsdException w:name="annotation subject" w:semiHidden="1" w:unhideWhenUsed="1"/>
     <w:lsdException w:name="No List" w:semiHidden="1" w:unhideWhenUsed="1"/>
     <w:lsdException w:name="Outline List 1" w:semiHidden="1" w:unhideWhenUsed="1"/>
@@ -3442,8 +3588,10 @@
     <w:lsdException w:name="Table Subtle 2" w:semiHidden="1" w:unhideWhenUsed="1"/>
     <w:lsdException w:name="Table Web 1" w:semiHidden="1" w:unhideWhenUsed="1"/>
     <w:lsdException w:name="Table Web 2" w:semiHidden="1" w:unhideWhenUsed="1"/>
+    <w:lsdException w:name="Table Web 3" w:semiHidden="1" w:unhideWhenUsed="1"/>
     <w:lsdException w:name="Balloon Text" w:semiHidden="1" w:unhideWhenUsed="1"/>
     <w:lsdException w:name="Table Grid" w:uiPriority="39"/>
+    <w:lsdException w:name="Table Theme" w:semiHidden="1" w:unhideWhenUsed="1"/>
     <w:lsdException w:name="Placeholder Text" w:semiHidden="1"/>
     <w:lsdException w:name="No Spacing" w:uiPriority="1" w:qFormat="1"/>
     <w:lsdException w:name="Light Shading" w:uiPriority="60"/>

</xml_diff>